<commit_message>
Report edited by vinith
</commit_message>
<xml_diff>
--- a/web abstract sports blog.docx
+++ b/web abstract sports blog.docx
@@ -530,7 +530,6 @@
         </w:rPr>
         <w:t xml:space="preserve">Dr. </w:t>
       </w:r>
-      <w:proofErr w:type="spellStart"/>
       <w:r>
         <w:rPr>
           <w:rFonts w:ascii="Times New Roman" w:hAnsi="Times New Roman" w:cs="Times New Roman"/>
@@ -538,17 +537,7 @@
           <w:sz w:val="24"/>
           <w:szCs w:val="24"/>
         </w:rPr>
-        <w:t>Venugeetha</w:t>
-      </w:r>
-      <w:proofErr w:type="spellEnd"/>
-      <w:r>
-        <w:rPr>
-          <w:rFonts w:ascii="Times New Roman" w:hAnsi="Times New Roman" w:cs="Times New Roman"/>
-          <w:b/>
-          <w:sz w:val="24"/>
-          <w:szCs w:val="24"/>
-        </w:rPr>
-        <w:t xml:space="preserve"> Y</w:t>
+        <w:t>Venugeetha Y</w:t>
       </w:r>
       <w:r>
         <w:rPr>
@@ -658,27 +647,7 @@
           <w:sz w:val="24"/>
           <w:szCs w:val="24"/>
         </w:rPr>
-        <w:t xml:space="preserve"> </w:t>
-      </w:r>
-      <w:proofErr w:type="spellStart"/>
-      <w:r>
-        <w:rPr>
-          <w:rFonts w:ascii="Times New Roman" w:hAnsi="Times New Roman" w:cs="Times New Roman"/>
-          <w:b/>
-          <w:sz w:val="24"/>
-          <w:szCs w:val="24"/>
-        </w:rPr>
-        <w:t>Sushmitha</w:t>
-      </w:r>
-      <w:proofErr w:type="spellEnd"/>
-      <w:r>
-        <w:rPr>
-          <w:rFonts w:ascii="Times New Roman" w:hAnsi="Times New Roman" w:cs="Times New Roman"/>
-          <w:b/>
-          <w:sz w:val="24"/>
-          <w:szCs w:val="24"/>
-        </w:rPr>
-        <w:t xml:space="preserve"> S</w:t>
+        <w:t xml:space="preserve"> Sushmitha S</w:t>
       </w:r>
       <w:r>
         <w:rPr>
@@ -1199,32 +1168,46 @@
                 <w:rFonts w:ascii="Times New Roman" w:hAnsi="Times New Roman" w:cs="Times New Roman"/>
                 <w:bCs/>
               </w:rPr>
-              <w:t xml:space="preserve">     NEED OF SPORTS BLOG</w:t>
-            </w:r>
-          </w:p>
-        </w:tc>
-        <w:tc>
-          <w:tcPr>
-            <w:tcW w:w="1080" w:type="dxa"/>
-            <w:shd w:val="clear" w:color="auto" w:fill="auto"/>
-            <w:vAlign w:val="bottom"/>
-          </w:tcPr>
-          <w:p>
-            <w:pPr>
-              <w:spacing w:line="0" w:lineRule="atLeast"/>
-              <w:jc w:val="center"/>
-              <w:rPr>
-                <w:rFonts w:ascii="Times New Roman" w:hAnsi="Times New Roman" w:cs="Times New Roman"/>
-              </w:rPr>
-            </w:pPr>
-            <w:r>
-              <w:rPr>
-                <w:rFonts w:ascii="Times New Roman" w:hAnsi="Times New Roman" w:cs="Times New Roman"/>
-              </w:rPr>
-              <w:t>1</w:t>
+              <w:t xml:space="preserve">     NEED </w:t>
+            </w:r>
+            <w:r>
+              <w:rPr>
+                <w:rFonts w:ascii="Times New Roman" w:hAnsi="Times New Roman" w:cs="Times New Roman"/>
+                <w:bCs/>
+              </w:rPr>
+              <w:t>FOR</w:t>
             </w:r>
             <w:bookmarkStart w:id="0" w:name="_GoBack"/>
             <w:bookmarkEnd w:id="0"/>
+            <w:r>
+              <w:rPr>
+                <w:rFonts w:ascii="Times New Roman" w:hAnsi="Times New Roman" w:cs="Times New Roman"/>
+                <w:bCs/>
+              </w:rPr>
+              <w:t xml:space="preserve"> SPORTS BLOG</w:t>
+            </w:r>
+          </w:p>
+        </w:tc>
+        <w:tc>
+          <w:tcPr>
+            <w:tcW w:w="1080" w:type="dxa"/>
+            <w:shd w:val="clear" w:color="auto" w:fill="auto"/>
+            <w:vAlign w:val="bottom"/>
+          </w:tcPr>
+          <w:p>
+            <w:pPr>
+              <w:spacing w:line="0" w:lineRule="atLeast"/>
+              <w:jc w:val="center"/>
+              <w:rPr>
+                <w:rFonts w:ascii="Times New Roman" w:hAnsi="Times New Roman" w:cs="Times New Roman"/>
+              </w:rPr>
+            </w:pPr>
+            <w:r>
+              <w:rPr>
+                <w:rFonts w:ascii="Times New Roman" w:hAnsi="Times New Roman" w:cs="Times New Roman"/>
+              </w:rPr>
+              <w:t>1</w:t>
+            </w:r>
           </w:p>
         </w:tc>
       </w:tr>
@@ -3557,7 +3540,7 @@
       </w:pPr>
     </w:pPrDefault>
   </w:docDefaults>
-  <w:latentStyles w:defLockedState="0" w:defUIPriority="99" w:defSemiHidden="0" w:defUnhideWhenUsed="0" w:defQFormat="0" w:count="376">
+  <w:latentStyles w:defLockedState="0" w:defUIPriority="99" w:defSemiHidden="0" w:defUnhideWhenUsed="0" w:defQFormat="0" w:count="377">
     <w:lsdException w:name="Normal" w:uiPriority="0" w:qFormat="1"/>
     <w:lsdException w:name="heading 1" w:uiPriority="9" w:qFormat="1"/>
     <w:lsdException w:name="heading 2" w:semiHidden="1" w:uiPriority="9" w:unhideWhenUsed="1" w:qFormat="1"/>
@@ -3663,7 +3646,6 @@
     <w:lsdException w:name="HTML Sample" w:semiHidden="1" w:unhideWhenUsed="1"/>
     <w:lsdException w:name="HTML Typewriter" w:semiHidden="1" w:unhideWhenUsed="1"/>
     <w:lsdException w:name="HTML Variable" w:semiHidden="1" w:unhideWhenUsed="1"/>
-    <w:lsdException w:name="Normal Table" w:semiHidden="1" w:unhideWhenUsed="1"/>
     <w:lsdException w:name="annotation subject" w:semiHidden="1" w:unhideWhenUsed="1"/>
     <w:lsdException w:name="No List" w:semiHidden="1" w:unhideWhenUsed="1"/>
     <w:lsdException w:name="Outline List 1" w:semiHidden="1" w:unhideWhenUsed="1"/>
@@ -3710,10 +3692,8 @@
     <w:lsdException w:name="Table Subtle 2" w:semiHidden="1" w:unhideWhenUsed="1"/>
     <w:lsdException w:name="Table Web 1" w:semiHidden="1" w:unhideWhenUsed="1"/>
     <w:lsdException w:name="Table Web 2" w:semiHidden="1" w:unhideWhenUsed="1"/>
-    <w:lsdException w:name="Table Web 3" w:semiHidden="1" w:unhideWhenUsed="1"/>
     <w:lsdException w:name="Balloon Text" w:semiHidden="1" w:unhideWhenUsed="1"/>
     <w:lsdException w:name="Table Grid" w:uiPriority="59"/>
-    <w:lsdException w:name="Table Theme" w:semiHidden="1" w:unhideWhenUsed="1"/>
     <w:lsdException w:name="Placeholder Text" w:semiHidden="1"/>
     <w:lsdException w:name="No Spacing" w:uiPriority="1" w:qFormat="1"/>
     <w:lsdException w:name="Light Shading" w:uiPriority="60"/>
@@ -3934,6 +3914,7 @@
     <w:lsdException w:name="Hashtag" w:semiHidden="1" w:unhideWhenUsed="1"/>
     <w:lsdException w:name="Unresolved Mention" w:semiHidden="1" w:unhideWhenUsed="1"/>
     <w:lsdException w:name="Smart Link" w:semiHidden="1" w:unhideWhenUsed="1"/>
+    <w:lsdException w:name="Smart Link Error" w:semiHidden="1" w:unhideWhenUsed="1"/>
   </w:latentStyles>
   <w:style w:type="paragraph" w:default="1" w:styleId="Normal">
     <w:name w:val="Normal"/>

</xml_diff>